<commit_message>
Ver 1.4 Created bad restock lol
</commit_message>
<xml_diff>
--- a/planning/Planning1.4 BookRestock.docx
+++ b/planning/Planning1.4 BookRestock.docx
@@ -1625,6 +1625,8 @@
           <w:szCs w:val="18"/>
         </w:rPr>
       </w:pPr>
+      <w:bookmarkStart w:id="0" w:name="_GoBack"/>
+      <w:bookmarkEnd w:id="0"/>
     </w:p>
     <w:p>
       <w:pPr>
@@ -1713,13 +1715,53 @@
         <w:spacing w:before="0" w:beforeAutospacing="0" w:after="0" w:afterAutospacing="0"/>
         <w:textAlignment w:val="baseline"/>
         <w:rPr>
-          <w:rFonts w:ascii="Segoe UI" w:hAnsi="Segoe UI" w:cs="Segoe UI"/>
-          <w:sz w:val="18"/>
-          <w:szCs w:val="18"/>
-        </w:rPr>
-      </w:pPr>
-      <w:bookmarkStart w:id="0" w:name="_GoBack"/>
-      <w:bookmarkEnd w:id="0"/>
+          <w:rStyle w:val="eop"/>
+          <w:rFonts w:ascii="Arial" w:hAnsi="Arial" w:cs="Arial"/>
+          <w:sz w:val="22"/>
+          <w:szCs w:val="22"/>
+        </w:rPr>
+      </w:pPr>
+      <w:r>
+        <w:rPr>
+          <w:rStyle w:val="eop"/>
+          <w:rFonts w:ascii="Arial" w:hAnsi="Arial" w:cs="Arial"/>
+          <w:sz w:val="22"/>
+          <w:szCs w:val="22"/>
+        </w:rPr>
+        <w:t xml:space="preserve">The idea of having 3 books that are trackable at the same time was too complicated so I had to change ideas and go for a single restock at a time. This changed my code </w:t>
+      </w:r>
+      <w:proofErr w:type="spellStart"/>
+      <w:r>
+        <w:rPr>
+          <w:rStyle w:val="eop"/>
+          <w:rFonts w:ascii="Arial" w:hAnsi="Arial" w:cs="Arial"/>
+          <w:sz w:val="22"/>
+          <w:szCs w:val="22"/>
+        </w:rPr>
+        <w:t>slgithly</w:t>
+      </w:r>
+      <w:proofErr w:type="spellEnd"/>
+      <w:r>
+        <w:rPr>
+          <w:rStyle w:val="eop"/>
+          <w:rFonts w:ascii="Arial" w:hAnsi="Arial" w:cs="Arial"/>
+          <w:sz w:val="22"/>
+          <w:szCs w:val="22"/>
+        </w:rPr>
+        <w:t xml:space="preserve"> but the python should still be the same.</w:t>
+      </w:r>
+    </w:p>
+    <w:p>
+      <w:pPr>
+        <w:pStyle w:val="paragraph"/>
+        <w:spacing w:before="0" w:beforeAutospacing="0" w:after="0" w:afterAutospacing="0"/>
+        <w:textAlignment w:val="baseline"/>
+        <w:rPr>
+          <w:rFonts w:ascii="Segoe UI" w:hAnsi="Segoe UI" w:cs="Segoe UI"/>
+          <w:sz w:val="18"/>
+          <w:szCs w:val="18"/>
+        </w:rPr>
+      </w:pPr>
     </w:p>
     <w:p>
       <w:pPr>

</xml_diff>